<commit_message>
design update + website update
</commit_message>
<xml_diff>
--- a/Aanpassingen website.docx
+++ b/Aanpassingen website.docx
@@ -41,8 +41,16 @@
         <w:rPr>
           <w:lang w:val="nl-NL"/>
         </w:rPr>
-        <w:t>et of const</w:t>
-      </w:r>
+        <w:t xml:space="preserve">et of </w:t>
+      </w:r>
+      <w:proofErr w:type="spellStart"/>
+      <w:r>
+        <w:rPr>
+          <w:lang w:val="nl-NL"/>
+        </w:rPr>
+        <w:t>const</w:t>
+      </w:r>
+      <w:proofErr w:type="spellEnd"/>
       <w:r>
         <w:rPr>
           <w:lang w:val="nl-NL"/>
@@ -53,7 +61,21 @@
         <w:rPr>
           <w:lang w:val="nl-NL"/>
         </w:rPr>
-        <w:t>let, const zijn beter te lezen in de code dan var overal</w:t>
+        <w:t xml:space="preserve">let, </w:t>
+      </w:r>
+      <w:proofErr w:type="spellStart"/>
+      <w:r>
+        <w:rPr>
+          <w:lang w:val="nl-NL"/>
+        </w:rPr>
+        <w:t>const</w:t>
+      </w:r>
+      <w:proofErr w:type="spellEnd"/>
+      <w:r>
+        <w:rPr>
+          <w:lang w:val="nl-NL"/>
+        </w:rPr>
+        <w:t xml:space="preserve"> zijn beter te lezen in de code dan var overal</w:t>
       </w:r>
       <w:r>
         <w:rPr>
@@ -73,8 +95,6 @@
         </w:rPr>
         <w:t>, afbeelding van sensor op nieuwe manier opvragen.</w:t>
       </w:r>
-      <w:bookmarkStart w:id="0" w:name="_GoBack"/>
-      <w:bookmarkEnd w:id="0"/>
     </w:p>
     <w:p>
       <w:pPr>
@@ -87,12 +107,34 @@
           <w:lang w:val="nl-NL"/>
         </w:rPr>
       </w:pPr>
-      <w:r>
-        <w:rPr>
-          <w:lang w:val="nl-NL"/>
-        </w:rPr>
-        <w:t>Configure bestanden bijgewerkt.</w:t>
-      </w:r>
+      <w:proofErr w:type="spellStart"/>
+      <w:r>
+        <w:rPr>
+          <w:lang w:val="nl-NL"/>
+        </w:rPr>
+        <w:t>Configure</w:t>
+      </w:r>
+      <w:proofErr w:type="spellEnd"/>
+      <w:r>
+        <w:rPr>
+          <w:lang w:val="nl-NL"/>
+        </w:rPr>
+        <w:t xml:space="preserve"> bestanden bijgewerkt.</w:t>
+      </w:r>
+    </w:p>
+    <w:p>
+      <w:pPr>
+        <w:pStyle w:val="Lijstalinea"/>
+        <w:numPr>
+          <w:ilvl w:val="0"/>
+          <w:numId w:val="1"/>
+        </w:numPr>
+        <w:rPr>
+          <w:lang w:val="nl-NL"/>
+        </w:rPr>
+      </w:pPr>
+      <w:bookmarkStart w:id="0" w:name="_GoBack"/>
+      <w:bookmarkEnd w:id="0"/>
     </w:p>
     <w:p>
       <w:pPr>

</xml_diff>